<commit_message>
interface and graph's input
</commit_message>
<xml_diff>
--- a/Spetsifikatsia.docx
+++ b/Spetsifikatsia.docx
@@ -121,7 +121,23 @@
           <w:sz w:val="26"/>
           <w:szCs w:val="26"/>
         </w:rPr>
-        <w:t>, визуализирующую работу алгоритма Борувки для неориентированного неотрицательного графа. При этом должен присутствовать графический интерфейс</w:t>
+        <w:t xml:space="preserve">, визуализирующую работу алгоритма Борувки для неориентированного неотрицательного графа. При этом должен </w:t>
+      </w:r>
+      <w:r>
+        <w:rPr>
+          <w:rFonts w:ascii="Times New Roman" w:hAnsi="Times New Roman"/>
+          <w:sz w:val="26"/>
+          <w:szCs w:val="26"/>
+        </w:rPr>
+        <w:t>быть реализован</w:t>
+      </w:r>
+      <w:r>
+        <w:rPr>
+          <w:rFonts w:ascii="Times New Roman" w:hAnsi="Times New Roman"/>
+          <w:sz w:val="26"/>
+          <w:szCs w:val="26"/>
+        </w:rPr>
+        <w:t xml:space="preserve"> графический интерфейс</w:t>
       </w:r>
       <w:r>
         <w:rPr>
@@ -225,16 +241,7 @@
           <w:sz w:val="26"/>
           <w:szCs w:val="26"/>
         </w:rPr>
-        <w:t>Вес</w:t>
-      </w:r>
-      <w:r>
-        <w:rPr>
-          <w:iCs/>
-          <w:color w:val="000000"/>
-          <w:sz w:val="26"/>
-          <w:szCs w:val="26"/>
-        </w:rPr>
-        <w:t xml:space="preserve"> ребер - положительные рациональные числа</w:t>
+        <w:t>Вес ребер - положительные рациональные числа</w:t>
       </w:r>
     </w:p>
     <w:p>
@@ -313,6 +320,312 @@
     <w:p>
       <w:pPr>
         <w:pStyle w:val="a4"/>
+        <w:numPr>
+          <w:ilvl w:val="0"/>
+          <w:numId w:val="2"/>
+        </w:numPr>
+        <w:ind w:firstLine="700"/>
+        <w:rPr>
+          <w:iCs/>
+          <w:color w:val="000000"/>
+          <w:sz w:val="26"/>
+          <w:szCs w:val="26"/>
+        </w:rPr>
+      </w:pPr>
+      <w:r>
+        <w:rPr>
+          <w:iCs/>
+          <w:color w:val="000000"/>
+          <w:sz w:val="26"/>
+          <w:szCs w:val="26"/>
+        </w:rPr>
+        <w:t>Подсказки пользователю и сообщения об ошибках</w:t>
+      </w:r>
+    </w:p>
+    <w:p>
+      <w:pPr>
+        <w:jc w:val="both"/>
+        <w:rPr>
+          <w:rFonts w:ascii="Times New Roman" w:hAnsi="Times New Roman"/>
+          <w:sz w:val="26"/>
+          <w:szCs w:val="26"/>
+        </w:rPr>
+      </w:pPr>
+      <w:r>
+        <w:rPr>
+          <w:rFonts w:ascii="Times New Roman" w:hAnsi="Times New Roman"/>
+          <w:sz w:val="26"/>
+          <w:szCs w:val="26"/>
+        </w:rPr>
+        <w:t>Подсказки пользователю:</w:t>
+      </w:r>
+    </w:p>
+    <w:p>
+      <w:pPr>
+        <w:pStyle w:val="a6"/>
+        <w:numPr>
+          <w:ilvl w:val="0"/>
+          <w:numId w:val="5"/>
+        </w:numPr>
+        <w:jc w:val="both"/>
+        <w:rPr>
+          <w:rFonts w:ascii="Times New Roman" w:hAnsi="Times New Roman"/>
+          <w:sz w:val="26"/>
+          <w:szCs w:val="26"/>
+        </w:rPr>
+      </w:pPr>
+      <w:r>
+        <w:rPr>
+          <w:rFonts w:ascii="Times New Roman" w:hAnsi="Times New Roman"/>
+          <w:sz w:val="26"/>
+          <w:szCs w:val="26"/>
+        </w:rPr>
+        <w:t>«Введите количество вершин</w:t>
+      </w:r>
+      <w:r>
+        <w:rPr>
+          <w:rFonts w:ascii="Times New Roman" w:hAnsi="Times New Roman"/>
+          <w:sz w:val="26"/>
+          <w:szCs w:val="26"/>
+        </w:rPr>
+        <w:t>» (появляется сразу при запуске)</w:t>
+      </w:r>
+    </w:p>
+    <w:p>
+      <w:pPr>
+        <w:pStyle w:val="a6"/>
+        <w:numPr>
+          <w:ilvl w:val="0"/>
+          <w:numId w:val="5"/>
+        </w:numPr>
+        <w:jc w:val="both"/>
+        <w:rPr>
+          <w:rFonts w:ascii="Times New Roman" w:hAnsi="Times New Roman"/>
+          <w:sz w:val="26"/>
+          <w:szCs w:val="26"/>
+        </w:rPr>
+      </w:pPr>
+      <w:r>
+        <w:rPr>
+          <w:rFonts w:ascii="Times New Roman" w:hAnsi="Times New Roman"/>
+          <w:sz w:val="26"/>
+          <w:szCs w:val="26"/>
+        </w:rPr>
+        <w:t>«Вы ввели некорректные данные, количество вершин должно быть нат</w:t>
+      </w:r>
+      <w:r>
+        <w:rPr>
+          <w:rFonts w:ascii="Times New Roman" w:hAnsi="Times New Roman"/>
+          <w:sz w:val="26"/>
+          <w:szCs w:val="26"/>
+        </w:rPr>
+        <w:t>уральным числом. Повторите ввод</w:t>
+      </w:r>
+      <w:r>
+        <w:rPr>
+          <w:rFonts w:ascii="Times New Roman" w:hAnsi="Times New Roman"/>
+          <w:sz w:val="26"/>
+          <w:szCs w:val="26"/>
+        </w:rPr>
+        <w:t>»</w:t>
+      </w:r>
+      <w:r>
+        <w:rPr>
+          <w:rFonts w:ascii="Times New Roman" w:hAnsi="Times New Roman"/>
+          <w:sz w:val="26"/>
+          <w:szCs w:val="26"/>
+        </w:rPr>
+        <w:t xml:space="preserve"> </w:t>
+      </w:r>
+    </w:p>
+    <w:p>
+      <w:pPr>
+        <w:pStyle w:val="a6"/>
+        <w:numPr>
+          <w:ilvl w:val="0"/>
+          <w:numId w:val="5"/>
+        </w:numPr>
+        <w:jc w:val="both"/>
+        <w:rPr>
+          <w:rFonts w:ascii="Times New Roman" w:hAnsi="Times New Roman"/>
+          <w:sz w:val="26"/>
+          <w:szCs w:val="26"/>
+        </w:rPr>
+      </w:pPr>
+      <w:r>
+        <w:rPr>
+          <w:rFonts w:ascii="Times New Roman" w:hAnsi="Times New Roman"/>
+          <w:sz w:val="26"/>
+          <w:szCs w:val="26"/>
+        </w:rPr>
+        <w:t>«Если Вы хотите создать ребро, выделите 2 вершины» (появляется, когда введено нужное количество вершин)</w:t>
+      </w:r>
+    </w:p>
+    <w:p>
+      <w:pPr>
+        <w:pStyle w:val="a6"/>
+        <w:numPr>
+          <w:ilvl w:val="0"/>
+          <w:numId w:val="5"/>
+        </w:numPr>
+        <w:jc w:val="both"/>
+        <w:rPr>
+          <w:rFonts w:ascii="Times New Roman" w:hAnsi="Times New Roman"/>
+          <w:sz w:val="26"/>
+          <w:szCs w:val="26"/>
+        </w:rPr>
+      </w:pPr>
+      <w:r>
+        <w:rPr>
+          <w:rFonts w:ascii="Times New Roman" w:hAnsi="Times New Roman"/>
+          <w:sz w:val="26"/>
+          <w:szCs w:val="26"/>
+        </w:rPr>
+        <w:t>«</w:t>
+      </w:r>
+      <w:r>
+        <w:rPr>
+          <w:rFonts w:ascii="Times New Roman" w:hAnsi="Times New Roman"/>
+          <w:sz w:val="26"/>
+          <w:szCs w:val="26"/>
+        </w:rPr>
+        <w:t>Теперь в</w:t>
+      </w:r>
+      <w:r>
+        <w:rPr>
+          <w:rFonts w:ascii="Times New Roman" w:hAnsi="Times New Roman"/>
+          <w:sz w:val="26"/>
+          <w:szCs w:val="26"/>
+        </w:rPr>
+        <w:t>ведите вес ребра»</w:t>
+      </w:r>
+    </w:p>
+    <w:p>
+      <w:pPr>
+        <w:pStyle w:val="a6"/>
+        <w:numPr>
+          <w:ilvl w:val="0"/>
+          <w:numId w:val="5"/>
+        </w:numPr>
+        <w:jc w:val="both"/>
+        <w:rPr>
+          <w:rFonts w:ascii="Times New Roman" w:hAnsi="Times New Roman"/>
+          <w:sz w:val="26"/>
+          <w:szCs w:val="26"/>
+        </w:rPr>
+      </w:pPr>
+      <w:r>
+        <w:rPr>
+          <w:rFonts w:ascii="Times New Roman" w:hAnsi="Times New Roman"/>
+          <w:sz w:val="26"/>
+          <w:szCs w:val="26"/>
+        </w:rPr>
+        <w:t>«Вы ввели некорректные данные, вес ребра должен быть положительным раци</w:t>
+      </w:r>
+      <w:r>
+        <w:rPr>
+          <w:rFonts w:ascii="Times New Roman" w:hAnsi="Times New Roman"/>
+          <w:sz w:val="26"/>
+          <w:szCs w:val="26"/>
+        </w:rPr>
+        <w:t>ональным числом. Повторите ввод</w:t>
+      </w:r>
+      <w:r>
+        <w:rPr>
+          <w:rFonts w:ascii="Times New Roman" w:hAnsi="Times New Roman"/>
+          <w:sz w:val="26"/>
+          <w:szCs w:val="26"/>
+        </w:rPr>
+        <w:t>»</w:t>
+      </w:r>
+    </w:p>
+    <w:p>
+      <w:pPr>
+        <w:pStyle w:val="a6"/>
+        <w:numPr>
+          <w:ilvl w:val="0"/>
+          <w:numId w:val="5"/>
+        </w:numPr>
+        <w:jc w:val="both"/>
+        <w:rPr>
+          <w:rFonts w:ascii="Times New Roman" w:hAnsi="Times New Roman"/>
+          <w:sz w:val="26"/>
+          <w:szCs w:val="26"/>
+        </w:rPr>
+      </w:pPr>
+      <w:r>
+        <w:rPr>
+          <w:rFonts w:ascii="Times New Roman" w:hAnsi="Times New Roman"/>
+          <w:sz w:val="26"/>
+          <w:szCs w:val="26"/>
+        </w:rPr>
+        <w:t>«Алгоритм в процессе выполнения» (всегда высвечивается, пока не дойдем до последнего шага алгоритма)</w:t>
+      </w:r>
+    </w:p>
+    <w:p>
+      <w:pPr>
+        <w:pStyle w:val="a6"/>
+        <w:numPr>
+          <w:ilvl w:val="0"/>
+          <w:numId w:val="5"/>
+        </w:numPr>
+        <w:jc w:val="both"/>
+        <w:rPr>
+          <w:rFonts w:ascii="Times New Roman" w:hAnsi="Times New Roman"/>
+          <w:sz w:val="26"/>
+          <w:szCs w:val="26"/>
+        </w:rPr>
+      </w:pPr>
+      <w:r>
+        <w:rPr>
+          <w:rFonts w:ascii="Times New Roman" w:hAnsi="Times New Roman"/>
+          <w:sz w:val="26"/>
+          <w:szCs w:val="26"/>
+        </w:rPr>
+        <w:t>«Алгоритм закончил свою работу.</w:t>
+      </w:r>
+      <w:r>
+        <w:rPr>
+          <w:rFonts w:ascii="Times New Roman" w:hAnsi="Times New Roman"/>
+          <w:sz w:val="26"/>
+          <w:szCs w:val="26"/>
+        </w:rPr>
+        <w:t xml:space="preserve"> Получено минимальное остовное дерево</w:t>
+      </w:r>
+      <w:r>
+        <w:rPr>
+          <w:rFonts w:ascii="Times New Roman" w:hAnsi="Times New Roman"/>
+          <w:sz w:val="26"/>
+          <w:szCs w:val="26"/>
+        </w:rPr>
+        <w:t>»</w:t>
+      </w:r>
+    </w:p>
+    <w:p>
+      <w:pPr>
+        <w:pStyle w:val="a4"/>
+        <w:rPr>
+          <w:iCs/>
+          <w:color w:val="000000"/>
+          <w:sz w:val="26"/>
+          <w:szCs w:val="26"/>
+        </w:rPr>
+      </w:pPr>
+    </w:p>
+    <w:p>
+      <w:pPr>
+        <w:pStyle w:val="a4"/>
+        <w:rPr>
+          <w:iCs/>
+          <w:color w:val="000000"/>
+          <w:sz w:val="26"/>
+          <w:szCs w:val="26"/>
+        </w:rPr>
+      </w:pPr>
+    </w:p>
+    <w:p>
+      <w:pPr>
+        <w:pStyle w:val="a4"/>
         <w:rPr>
           <w:i/>
           <w:color w:val="000000"/>
@@ -321,6 +634,8 @@
           <w:u w:val="single"/>
         </w:rPr>
       </w:pPr>
+      <w:bookmarkStart w:id="0" w:name="_GoBack"/>
+      <w:bookmarkEnd w:id="0"/>
       <w:r>
         <w:rPr>
           <w:i/>
@@ -329,6 +644,7 @@
           <w:szCs w:val="26"/>
           <w:u w:val="single"/>
         </w:rPr>
+        <w:lastRenderedPageBreak/>
         <w:t>Особенности реализации</w:t>
       </w:r>
     </w:p>
@@ -348,15 +664,7 @@
           <w:sz w:val="26"/>
           <w:szCs w:val="26"/>
         </w:rPr>
-        <w:t xml:space="preserve">Для проекта потребуется визуализация </w:t>
-      </w:r>
-      <w:r>
-        <w:rPr>
-          <w:rFonts w:ascii="Times New Roman" w:hAnsi="Times New Roman"/>
-          <w:sz w:val="26"/>
-          <w:szCs w:val="26"/>
-        </w:rPr>
-        <w:t xml:space="preserve">неориентированного взвешенного </w:t>
+        <w:t xml:space="preserve">Для проекта потребуется визуализация неориентированного взвешенного </w:t>
       </w:r>
       <w:r>
         <w:rPr>
@@ -373,98 +681,6 @@
           <w:szCs w:val="26"/>
         </w:rPr>
         <w:t>графа. Для составления графа будут использованы параметры, приведенные в таблице 1.</w:t>
-      </w:r>
-    </w:p>
-    <w:p>
-      <w:pPr>
-        <w:pStyle w:val="a3"/>
-        <w:keepNext/>
-        <w:ind w:left="708" w:firstLine="708"/>
-        <w:rPr>
-          <w:rFonts w:ascii="Times New Roman" w:hAnsi="Times New Roman"/>
-          <w:b w:val="0"/>
-          <w:i/>
-          <w:color w:val="auto"/>
-          <w:sz w:val="22"/>
-          <w:szCs w:val="22"/>
-        </w:rPr>
-      </w:pPr>
-      <w:r>
-        <w:rPr>
-          <w:rFonts w:ascii="Times New Roman" w:hAnsi="Times New Roman"/>
-          <w:b w:val="0"/>
-          <w:i/>
-          <w:color w:val="auto"/>
-          <w:sz w:val="22"/>
-          <w:szCs w:val="22"/>
-        </w:rPr>
-        <w:t xml:space="preserve">Таблица </w:t>
-      </w:r>
-      <w:r>
-        <w:rPr>
-          <w:rFonts w:ascii="Times New Roman" w:hAnsi="Times New Roman"/>
-          <w:b w:val="0"/>
-          <w:i/>
-          <w:color w:val="auto"/>
-          <w:sz w:val="22"/>
-          <w:szCs w:val="22"/>
-        </w:rPr>
-        <w:fldChar w:fldCharType="begin"/>
-      </w:r>
-      <w:r>
-        <w:rPr>
-          <w:rFonts w:ascii="Times New Roman" w:hAnsi="Times New Roman"/>
-          <w:b w:val="0"/>
-          <w:i/>
-          <w:color w:val="auto"/>
-          <w:sz w:val="22"/>
-          <w:szCs w:val="22"/>
-        </w:rPr>
-        <w:instrText xml:space="preserve"> SEQ Таблица \* ARABIC </w:instrText>
-      </w:r>
-      <w:r>
-        <w:rPr>
-          <w:rFonts w:ascii="Times New Roman" w:hAnsi="Times New Roman"/>
-          <w:b w:val="0"/>
-          <w:i/>
-          <w:color w:val="auto"/>
-          <w:sz w:val="22"/>
-          <w:szCs w:val="22"/>
-        </w:rPr>
-        <w:fldChar w:fldCharType="separate"/>
-      </w:r>
-      <w:r>
-        <w:rPr>
-          <w:rFonts w:ascii="Times New Roman" w:hAnsi="Times New Roman"/>
-          <w:b w:val="0"/>
-          <w:i/>
-          <w:color w:val="auto"/>
-          <w:sz w:val="22"/>
-          <w:szCs w:val="22"/>
-        </w:rPr>
-        <w:t>1</w:t>
-      </w:r>
-      <w:r>
-        <w:rPr>
-          <w:rFonts w:ascii="Times New Roman" w:hAnsi="Times New Roman"/>
-          <w:b w:val="0"/>
-          <w:i/>
-          <w:color w:val="auto"/>
-          <w:sz w:val="22"/>
-          <w:szCs w:val="22"/>
-        </w:rPr>
-        <w:fldChar w:fldCharType="end"/>
-      </w:r>
-      <w:r>
-        <w:rPr>
-          <w:rFonts w:ascii="Times New Roman" w:hAnsi="Times New Roman"/>
-          <w:b w:val="0"/>
-          <w:i/>
-          <w:color w:val="auto"/>
-          <w:sz w:val="22"/>
-          <w:szCs w:val="22"/>
-        </w:rPr>
-        <w:t xml:space="preserve"> "Составляющие для визуализации графа "</w:t>
       </w:r>
     </w:p>
     <w:tbl>
@@ -623,13 +839,7 @@
               <w:rPr>
                 <w:color w:val="000000"/>
               </w:rPr>
-              <w:t>В</w:t>
-            </w:r>
-            <w:r>
-              <w:rPr>
-                <w:color w:val="000000"/>
-              </w:rPr>
-              <w:t>ершина</w:t>
+              <w:t>Вершина</w:t>
             </w:r>
           </w:p>
         </w:tc>
@@ -698,19 +908,7 @@
               <w:rPr>
                 <w:color w:val="000000"/>
               </w:rPr>
-              <w:t>Р</w:t>
-            </w:r>
-            <w:r>
-              <w:rPr>
-                <w:color w:val="000000"/>
-              </w:rPr>
-              <w:t>ебр</w:t>
-            </w:r>
-            <w:r>
-              <w:rPr>
-                <w:color w:val="000000"/>
-              </w:rPr>
-              <w:t>о</w:t>
+              <w:t>Ребро</w:t>
             </w:r>
           </w:p>
         </w:tc>
@@ -917,6 +1115,7 @@
           <w:p>
             <w:pPr>
               <w:pStyle w:val="a4"/>
+              <w:keepNext/>
               <w:jc w:val="both"/>
               <w:rPr>
                 <w:color w:val="000000"/>
@@ -934,171 +1133,8 @@
     </w:tbl>
     <w:p>
       <w:pPr>
-        <w:ind w:firstLine="708"/>
-        <w:jc w:val="both"/>
-        <w:rPr>
-          <w:rFonts w:ascii="Times New Roman" w:hAnsi="Times New Roman"/>
-          <w:sz w:val="26"/>
-          <w:szCs w:val="26"/>
-          <w:lang w:val="en-US"/>
-        </w:rPr>
-      </w:pPr>
-    </w:p>
-    <w:p>
-      <w:pPr>
-        <w:ind w:firstLine="708"/>
-        <w:jc w:val="both"/>
-        <w:rPr>
-          <w:rFonts w:ascii="Times New Roman" w:hAnsi="Times New Roman"/>
-          <w:sz w:val="26"/>
-          <w:szCs w:val="26"/>
-        </w:rPr>
-      </w:pPr>
-      <w:r>
-        <w:rPr>
-          <w:rFonts w:ascii="Times New Roman" w:hAnsi="Times New Roman"/>
-          <w:sz w:val="26"/>
-          <w:szCs w:val="26"/>
-        </w:rPr>
-        <w:t xml:space="preserve">Для конструирования исходного графа пользователь в строке ввода должен ввести количество вершин. Далее кнопкой мыши в области активного поля будут создаваться </w:t>
-      </w:r>
-      <w:r>
-        <w:rPr>
-          <w:rFonts w:ascii="Times New Roman" w:hAnsi="Times New Roman"/>
-          <w:sz w:val="26"/>
-          <w:szCs w:val="26"/>
-        </w:rPr>
-        <w:t>вершины.</w:t>
-      </w:r>
-      <w:r>
-        <w:rPr>
-          <w:rFonts w:ascii="Times New Roman" w:hAnsi="Times New Roman"/>
-          <w:sz w:val="26"/>
-          <w:szCs w:val="26"/>
-        </w:rPr>
-        <w:t xml:space="preserve"> У пользователя нет возможности создать дополнительную вершину, выходящую за рамки допустимого количества вершин, т</w:t>
-      </w:r>
-      <w:r>
-        <w:rPr>
-          <w:rFonts w:ascii="Times New Roman" w:hAnsi="Times New Roman"/>
-          <w:sz w:val="26"/>
-          <w:szCs w:val="26"/>
-        </w:rPr>
-        <w:t>.</w:t>
-      </w:r>
-      <w:r>
-        <w:rPr>
-          <w:rFonts w:ascii="Times New Roman" w:hAnsi="Times New Roman"/>
-          <w:sz w:val="26"/>
-          <w:szCs w:val="26"/>
-        </w:rPr>
-        <w:t>к</w:t>
-      </w:r>
-      <w:r>
-        <w:rPr>
-          <w:rFonts w:ascii="Times New Roman" w:hAnsi="Times New Roman"/>
-          <w:sz w:val="26"/>
-          <w:szCs w:val="26"/>
-        </w:rPr>
-        <w:t>.</w:t>
-      </w:r>
-      <w:r>
-        <w:rPr>
-          <w:rFonts w:ascii="Times New Roman" w:hAnsi="Times New Roman"/>
-          <w:sz w:val="26"/>
-          <w:szCs w:val="26"/>
-        </w:rPr>
-        <w:t xml:space="preserve"> активное поле </w:t>
-      </w:r>
-      <w:r>
-        <w:rPr>
-          <w:rFonts w:ascii="Times New Roman" w:hAnsi="Times New Roman"/>
-          <w:sz w:val="26"/>
-          <w:szCs w:val="26"/>
-        </w:rPr>
-        <w:lastRenderedPageBreak/>
-        <w:t>не будет в активном состоянии. С</w:t>
-      </w:r>
-      <w:r>
-        <w:rPr>
-          <w:rFonts w:ascii="Times New Roman" w:hAnsi="Times New Roman"/>
-          <w:sz w:val="26"/>
-          <w:szCs w:val="26"/>
-        </w:rPr>
-        <w:t>оздав нужное количество вершин, пользователь может создать ребра. Для этого он должен</w:t>
-      </w:r>
-      <w:r>
-        <w:rPr>
-          <w:rFonts w:ascii="Times New Roman" w:hAnsi="Times New Roman"/>
-          <w:sz w:val="26"/>
-          <w:szCs w:val="26"/>
-        </w:rPr>
-        <w:t xml:space="preserve"> выделить 2 вершины, которые надо соединить, и в строке ввода задать вес нового ребра. </w:t>
-      </w:r>
-    </w:p>
-    <w:p>
-      <w:pPr>
-        <w:ind w:firstLine="708"/>
-        <w:jc w:val="both"/>
-        <w:rPr>
-          <w:rFonts w:ascii="Times New Roman" w:hAnsi="Times New Roman"/>
-          <w:sz w:val="26"/>
-          <w:szCs w:val="26"/>
-        </w:rPr>
-      </w:pPr>
-      <w:r>
-        <w:rPr>
-          <w:rFonts w:ascii="Times New Roman" w:hAnsi="Times New Roman"/>
-          <w:sz w:val="26"/>
-          <w:szCs w:val="26"/>
-        </w:rPr>
-        <w:t xml:space="preserve">После составления изначального графа запускается сам алгоритм. Пользователь сможет отследить его работу пошагово. В самом начале останутся вершины из исходного графа, </w:t>
-      </w:r>
-      <w:r>
-        <w:rPr>
-          <w:rFonts w:ascii="Times New Roman" w:hAnsi="Times New Roman"/>
-          <w:sz w:val="26"/>
-          <w:szCs w:val="26"/>
-        </w:rPr>
-        <w:t>ребра пропадут. Дальше будут добавляться минимальные ребра к каждой вершине, постепенно образуя компоненты связности. Компоненты соединят минимальные из оставшихся ребер. В итоге получится минимальное остовное дерево, являющееся результатом работы и пока</w:t>
-      </w:r>
-      <w:r>
-        <w:rPr>
-          <w:rFonts w:ascii="Times New Roman" w:hAnsi="Times New Roman"/>
-          <w:sz w:val="26"/>
-          <w:szCs w:val="26"/>
-        </w:rPr>
-        <w:t>занное пользователю.</w:t>
-      </w:r>
-    </w:p>
-    <w:p>
-      <w:pPr>
-        <w:pStyle w:val="a4"/>
-        <w:rPr>
-          <w:i/>
-          <w:color w:val="000000"/>
-          <w:sz w:val="26"/>
-          <w:szCs w:val="26"/>
-          <w:u w:val="single"/>
-          <w:lang w:val="en-US"/>
-        </w:rPr>
-      </w:pPr>
-      <w:r>
-        <w:rPr>
-          <w:i/>
-          <w:color w:val="000000"/>
-          <w:sz w:val="26"/>
-          <w:szCs w:val="26"/>
-          <w:u w:val="single"/>
-        </w:rPr>
-        <w:t>Интерфейс</w:t>
-      </w:r>
-    </w:p>
-    <w:p>
-      <w:pPr>
         <w:pStyle w:val="a3"/>
-        <w:keepNext/>
-        <w:jc w:val="both"/>
+        <w:jc w:val="center"/>
         <w:rPr>
           <w:rFonts w:ascii="Times New Roman" w:hAnsi="Times New Roman"/>
           <w:b w:val="0"/>
@@ -1117,7 +1153,7 @@
           <w:sz w:val="22"/>
           <w:szCs w:val="22"/>
         </w:rPr>
-        <w:t xml:space="preserve">Рисунок </w:t>
+        <w:t xml:space="preserve">Таблица </w:t>
       </w:r>
       <w:r>
         <w:rPr>
@@ -1139,7 +1175,7 @@
           <w:sz w:val="22"/>
           <w:szCs w:val="22"/>
         </w:rPr>
-        <w:instrText xml:space="preserve"> SEQ Рисунок \* ARABIC </w:instrText>
+        <w:instrText xml:space="preserve"> SEQ Таблица \* ARABIC </w:instrText>
       </w:r>
       <w:r>
         <w:rPr>
@@ -1184,7 +1220,77 @@
           <w:sz w:val="22"/>
           <w:szCs w:val="22"/>
         </w:rPr>
-        <w:t xml:space="preserve"> "Интерфейс"</w:t>
+        <w:t xml:space="preserve"> "Составляющие для визуализации графа "</w:t>
+      </w:r>
+    </w:p>
+    <w:p>
+      <w:pPr>
+        <w:ind w:firstLine="708"/>
+        <w:jc w:val="both"/>
+        <w:rPr>
+          <w:rFonts w:ascii="Times New Roman" w:hAnsi="Times New Roman"/>
+          <w:sz w:val="26"/>
+          <w:szCs w:val="26"/>
+        </w:rPr>
+      </w:pPr>
+      <w:r>
+        <w:rPr>
+          <w:rFonts w:ascii="Times New Roman" w:hAnsi="Times New Roman"/>
+          <w:sz w:val="26"/>
+          <w:szCs w:val="26"/>
+        </w:rPr>
+        <w:t>Для конструирования исходного графа пользователь в строке ввода должен ввести количество вершин. Далее кнопкой мыши в области активного поля будут создаваться вершины. У пользователя нет возможности создать дополнительную вершину, выходящую за рамки допустимого количества вершин, т</w:t>
+      </w:r>
+      <w:r>
+        <w:rPr>
+          <w:rFonts w:ascii="Times New Roman" w:hAnsi="Times New Roman"/>
+          <w:sz w:val="26"/>
+          <w:szCs w:val="26"/>
+        </w:rPr>
+        <w:t>.</w:t>
+      </w:r>
+      <w:r>
+        <w:rPr>
+          <w:rFonts w:ascii="Times New Roman" w:hAnsi="Times New Roman"/>
+          <w:sz w:val="26"/>
+          <w:szCs w:val="26"/>
+        </w:rPr>
+        <w:t>к</w:t>
+      </w:r>
+      <w:r>
+        <w:rPr>
+          <w:rFonts w:ascii="Times New Roman" w:hAnsi="Times New Roman"/>
+          <w:sz w:val="26"/>
+          <w:szCs w:val="26"/>
+        </w:rPr>
+        <w:t>.</w:t>
+      </w:r>
+      <w:r>
+        <w:rPr>
+          <w:rFonts w:ascii="Times New Roman" w:hAnsi="Times New Roman"/>
+          <w:sz w:val="26"/>
+          <w:szCs w:val="26"/>
+        </w:rPr>
+        <w:t xml:space="preserve"> активное поле не будет в активном состоянии. Создав нужное количество вершин, пользователь может создать ребра. Для этого он должен выделить 2 вершины, которые надо соединить, и в строке ввода задать вес нового ребра. </w:t>
+      </w:r>
+    </w:p>
+    <w:p>
+      <w:pPr>
+        <w:ind w:firstLine="708"/>
+        <w:jc w:val="both"/>
+        <w:rPr>
+          <w:rFonts w:ascii="Times New Roman" w:hAnsi="Times New Roman"/>
+          <w:sz w:val="26"/>
+          <w:szCs w:val="26"/>
+        </w:rPr>
+      </w:pPr>
+      <w:r>
+        <w:rPr>
+          <w:rFonts w:ascii="Times New Roman" w:hAnsi="Times New Roman"/>
+          <w:sz w:val="26"/>
+          <w:szCs w:val="26"/>
+        </w:rPr>
+        <w:t>После составления изначального графа запускается сам алгоритм. Пользователь сможет отследить его работу пошагово. В самом начале останутся вершины из исходного графа, ребра пропадут. Дальше будут добавляться минимальные ребра к каждой вершине, постепенно образуя компоненты связности. Компоненты соединят минимальные из оставшихся ребер. В итоге получится минимальное остовное дерево, являющееся результатом работы и показанное пользователю.</w:t>
       </w:r>
     </w:p>
     <w:p>
@@ -1196,7 +1302,24 @@
           <w:sz w:val="26"/>
           <w:szCs w:val="26"/>
           <w:u w:val="single"/>
-        </w:rPr>
+          <w:lang w:val="en-US"/>
+        </w:rPr>
+      </w:pPr>
+      <w:r>
+        <w:rPr>
+          <w:i/>
+          <w:color w:val="000000"/>
+          <w:sz w:val="26"/>
+          <w:szCs w:val="26"/>
+          <w:u w:val="single"/>
+        </w:rPr>
+        <w:t>Интерфейс</w:t>
+      </w:r>
+    </w:p>
+    <w:p>
+      <w:pPr>
+        <w:pStyle w:val="a4"/>
+        <w:keepNext/>
       </w:pPr>
       <w:r>
         <w:rPr>
@@ -1205,8 +1328,9 @@
           <w:sz w:val="26"/>
           <w:szCs w:val="26"/>
         </w:rPr>
+        <w:lastRenderedPageBreak/>
         <w:drawing>
-          <wp:inline distT="0" distB="0" distL="0" distR="0" wp14:anchorId="3DFC1061" wp14:editId="0A0D31BB">
+          <wp:inline distT="0" distB="0" distL="0" distR="0" wp14:anchorId="14406574" wp14:editId="0580D502">
             <wp:extent cx="5991204" cy="3678382"/>
             <wp:effectExtent l="0" t="0" r="0" b="0"/>
             <wp:docPr id="1" name="Рисунок 1"/>
@@ -1257,6 +1381,123 @@
     </w:p>
     <w:p>
       <w:pPr>
+        <w:pStyle w:val="a3"/>
+        <w:jc w:val="center"/>
+        <w:rPr>
+          <w:rFonts w:ascii="Times New Roman" w:hAnsi="Times New Roman"/>
+          <w:b w:val="0"/>
+          <w:i/>
+          <w:color w:val="auto"/>
+          <w:sz w:val="22"/>
+          <w:szCs w:val="22"/>
+          <w:u w:val="single"/>
+        </w:rPr>
+      </w:pPr>
+      <w:r>
+        <w:rPr>
+          <w:rFonts w:ascii="Times New Roman" w:hAnsi="Times New Roman"/>
+          <w:b w:val="0"/>
+          <w:i/>
+          <w:color w:val="auto"/>
+          <w:sz w:val="22"/>
+          <w:szCs w:val="22"/>
+        </w:rPr>
+        <w:t xml:space="preserve">Рисунок </w:t>
+      </w:r>
+      <w:r>
+        <w:rPr>
+          <w:rFonts w:ascii="Times New Roman" w:hAnsi="Times New Roman"/>
+          <w:b w:val="0"/>
+          <w:i/>
+          <w:color w:val="auto"/>
+          <w:sz w:val="22"/>
+          <w:szCs w:val="22"/>
+        </w:rPr>
+        <w:fldChar w:fldCharType="begin"/>
+      </w:r>
+      <w:r>
+        <w:rPr>
+          <w:rFonts w:ascii="Times New Roman" w:hAnsi="Times New Roman"/>
+          <w:b w:val="0"/>
+          <w:i/>
+          <w:color w:val="auto"/>
+          <w:sz w:val="22"/>
+          <w:szCs w:val="22"/>
+        </w:rPr>
+        <w:instrText xml:space="preserve"> SEQ Рисунок \* ARABIC </w:instrText>
+      </w:r>
+      <w:r>
+        <w:rPr>
+          <w:rFonts w:ascii="Times New Roman" w:hAnsi="Times New Roman"/>
+          <w:b w:val="0"/>
+          <w:i/>
+          <w:color w:val="auto"/>
+          <w:sz w:val="22"/>
+          <w:szCs w:val="22"/>
+        </w:rPr>
+        <w:fldChar w:fldCharType="separate"/>
+      </w:r>
+      <w:r>
+        <w:rPr>
+          <w:rFonts w:ascii="Times New Roman" w:hAnsi="Times New Roman"/>
+          <w:b w:val="0"/>
+          <w:i/>
+          <w:noProof/>
+          <w:color w:val="auto"/>
+          <w:sz w:val="22"/>
+          <w:szCs w:val="22"/>
+        </w:rPr>
+        <w:t>1</w:t>
+      </w:r>
+      <w:r>
+        <w:rPr>
+          <w:rFonts w:ascii="Times New Roman" w:hAnsi="Times New Roman"/>
+          <w:b w:val="0"/>
+          <w:i/>
+          <w:color w:val="auto"/>
+          <w:sz w:val="22"/>
+          <w:szCs w:val="22"/>
+        </w:rPr>
+        <w:fldChar w:fldCharType="end"/>
+      </w:r>
+      <w:r>
+        <w:rPr>
+          <w:rFonts w:ascii="Times New Roman" w:hAnsi="Times New Roman"/>
+          <w:b w:val="0"/>
+          <w:i/>
+          <w:color w:val="auto"/>
+          <w:sz w:val="22"/>
+          <w:szCs w:val="22"/>
+          <w:lang w:val="en-US"/>
+        </w:rPr>
+        <w:t xml:space="preserve"> "</w:t>
+      </w:r>
+      <w:r>
+        <w:rPr>
+          <w:rFonts w:ascii="Times New Roman" w:hAnsi="Times New Roman"/>
+          <w:b w:val="0"/>
+          <w:i/>
+          <w:color w:val="auto"/>
+          <w:sz w:val="22"/>
+          <w:szCs w:val="22"/>
+        </w:rPr>
+        <w:t>Интерфейс</w:t>
+      </w:r>
+      <w:r>
+        <w:rPr>
+          <w:rFonts w:ascii="Times New Roman" w:hAnsi="Times New Roman"/>
+          <w:b w:val="0"/>
+          <w:i/>
+          <w:color w:val="auto"/>
+          <w:sz w:val="22"/>
+          <w:szCs w:val="22"/>
+          <w:lang w:val="en-US"/>
+        </w:rPr>
+        <w:t>"</w:t>
+      </w:r>
+    </w:p>
+    <w:p>
+      <w:pPr>
         <w:ind w:firstLine="708"/>
         <w:jc w:val="both"/>
         <w:rPr>
@@ -1289,291 +1530,7 @@
           <w:sz w:val="26"/>
           <w:szCs w:val="26"/>
         </w:rPr>
-        <w:t xml:space="preserve">/выводится граф), подсказок пользователю, кнопок, с помощью которых пользователь сможет работать с графом, </w:t>
-      </w:r>
-      <w:r>
-        <w:rPr>
-          <w:rFonts w:ascii="Times New Roman" w:hAnsi="Times New Roman"/>
-          <w:sz w:val="26"/>
-          <w:szCs w:val="26"/>
-        </w:rPr>
-        <w:t>и строки ввода.</w:t>
-      </w:r>
-    </w:p>
-    <w:p>
-      <w:pPr>
-        <w:jc w:val="both"/>
-        <w:rPr>
-          <w:rFonts w:ascii="Times New Roman" w:hAnsi="Times New Roman"/>
-          <w:sz w:val="26"/>
-          <w:szCs w:val="26"/>
-        </w:rPr>
-      </w:pPr>
-      <w:r>
-        <w:rPr>
-          <w:rFonts w:ascii="Times New Roman" w:hAnsi="Times New Roman"/>
-          <w:sz w:val="26"/>
-          <w:szCs w:val="26"/>
-        </w:rPr>
-        <w:t>Подсказки пользователю:</w:t>
-      </w:r>
-    </w:p>
-    <w:p>
-      <w:pPr>
-        <w:pStyle w:val="a6"/>
-        <w:numPr>
-          <w:ilvl w:val="0"/>
-          <w:numId w:val="5"/>
-        </w:numPr>
-        <w:jc w:val="both"/>
-        <w:rPr>
-          <w:rFonts w:ascii="Times New Roman" w:hAnsi="Times New Roman"/>
-          <w:sz w:val="26"/>
-          <w:szCs w:val="26"/>
-        </w:rPr>
-      </w:pPr>
-      <w:r>
-        <w:rPr>
-          <w:rFonts w:ascii="Times New Roman" w:hAnsi="Times New Roman"/>
-          <w:sz w:val="26"/>
-          <w:szCs w:val="26"/>
-        </w:rPr>
-        <w:t>«Введите количество вершин</w:t>
-      </w:r>
-      <w:r>
-        <w:rPr>
-          <w:rFonts w:ascii="Times New Roman" w:hAnsi="Times New Roman"/>
-          <w:sz w:val="26"/>
-          <w:szCs w:val="26"/>
-        </w:rPr>
-        <w:t>» (появляется сразу при запуске)</w:t>
-      </w:r>
-    </w:p>
-    <w:p>
-      <w:pPr>
-        <w:pStyle w:val="a6"/>
-        <w:numPr>
-          <w:ilvl w:val="0"/>
-          <w:numId w:val="5"/>
-        </w:numPr>
-        <w:jc w:val="both"/>
-        <w:rPr>
-          <w:rFonts w:ascii="Times New Roman" w:hAnsi="Times New Roman"/>
-          <w:sz w:val="26"/>
-          <w:szCs w:val="26"/>
-        </w:rPr>
-      </w:pPr>
-      <w:r>
-        <w:rPr>
-          <w:rFonts w:ascii="Times New Roman" w:hAnsi="Times New Roman"/>
-          <w:sz w:val="26"/>
-          <w:szCs w:val="26"/>
-        </w:rPr>
-        <w:t>«Вы ввели некорректные данные, количество вершин должно быть нат</w:t>
-      </w:r>
-      <w:r>
-        <w:rPr>
-          <w:rFonts w:ascii="Times New Roman" w:hAnsi="Times New Roman"/>
-          <w:sz w:val="26"/>
-          <w:szCs w:val="26"/>
-        </w:rPr>
-        <w:t>уральным числом. Повторите ввод</w:t>
-      </w:r>
-      <w:r>
-        <w:rPr>
-          <w:rFonts w:ascii="Times New Roman" w:hAnsi="Times New Roman"/>
-          <w:sz w:val="26"/>
-          <w:szCs w:val="26"/>
-        </w:rPr>
-        <w:t>»</w:t>
-      </w:r>
-      <w:r>
-        <w:rPr>
-          <w:rFonts w:ascii="Times New Roman" w:hAnsi="Times New Roman"/>
-          <w:sz w:val="26"/>
-          <w:szCs w:val="26"/>
-        </w:rPr>
-        <w:t xml:space="preserve"> </w:t>
-      </w:r>
-    </w:p>
-    <w:p>
-      <w:pPr>
-        <w:pStyle w:val="a6"/>
-        <w:numPr>
-          <w:ilvl w:val="0"/>
-          <w:numId w:val="5"/>
-        </w:numPr>
-        <w:jc w:val="both"/>
-        <w:rPr>
-          <w:rFonts w:ascii="Times New Roman" w:hAnsi="Times New Roman"/>
-          <w:sz w:val="26"/>
-          <w:szCs w:val="26"/>
-        </w:rPr>
-      </w:pPr>
-      <w:r>
-        <w:rPr>
-          <w:rFonts w:ascii="Times New Roman" w:hAnsi="Times New Roman"/>
-          <w:sz w:val="26"/>
-          <w:szCs w:val="26"/>
-        </w:rPr>
-        <w:lastRenderedPageBreak/>
-        <w:t>«Если Вы хотите создать ребро, выделите 2 вершины» (появляется, когда введено нужное количество вершин)</w:t>
-      </w:r>
-    </w:p>
-    <w:p>
-      <w:pPr>
-        <w:pStyle w:val="a6"/>
-        <w:numPr>
-          <w:ilvl w:val="0"/>
-          <w:numId w:val="5"/>
-        </w:numPr>
-        <w:jc w:val="both"/>
-        <w:rPr>
-          <w:rFonts w:ascii="Times New Roman" w:hAnsi="Times New Roman"/>
-          <w:sz w:val="26"/>
-          <w:szCs w:val="26"/>
-        </w:rPr>
-      </w:pPr>
-      <w:r>
-        <w:rPr>
-          <w:rFonts w:ascii="Times New Roman" w:hAnsi="Times New Roman"/>
-          <w:sz w:val="26"/>
-          <w:szCs w:val="26"/>
-        </w:rPr>
-        <w:t>«</w:t>
-      </w:r>
-      <w:r>
-        <w:rPr>
-          <w:rFonts w:ascii="Times New Roman" w:hAnsi="Times New Roman"/>
-          <w:sz w:val="26"/>
-          <w:szCs w:val="26"/>
-        </w:rPr>
-        <w:t>Теперь в</w:t>
-      </w:r>
-      <w:r>
-        <w:rPr>
-          <w:rFonts w:ascii="Times New Roman" w:hAnsi="Times New Roman"/>
-          <w:sz w:val="26"/>
-          <w:szCs w:val="26"/>
-        </w:rPr>
-        <w:t>ведите вес ребра</w:t>
-      </w:r>
-      <w:r>
-        <w:rPr>
-          <w:rFonts w:ascii="Times New Roman" w:hAnsi="Times New Roman"/>
-          <w:sz w:val="26"/>
-          <w:szCs w:val="26"/>
-        </w:rPr>
-        <w:t>»</w:t>
-      </w:r>
-    </w:p>
-    <w:p>
-      <w:pPr>
-        <w:pStyle w:val="a6"/>
-        <w:numPr>
-          <w:ilvl w:val="0"/>
-          <w:numId w:val="5"/>
-        </w:numPr>
-        <w:jc w:val="both"/>
-        <w:rPr>
-          <w:rFonts w:ascii="Times New Roman" w:hAnsi="Times New Roman"/>
-          <w:sz w:val="26"/>
-          <w:szCs w:val="26"/>
-        </w:rPr>
-      </w:pPr>
-      <w:r>
-        <w:rPr>
-          <w:rFonts w:ascii="Times New Roman" w:hAnsi="Times New Roman"/>
-          <w:sz w:val="26"/>
-          <w:szCs w:val="26"/>
-        </w:rPr>
-        <w:t xml:space="preserve">«Вы ввели некорректные </w:t>
-      </w:r>
-      <w:r>
-        <w:rPr>
-          <w:rFonts w:ascii="Times New Roman" w:hAnsi="Times New Roman"/>
-          <w:sz w:val="26"/>
-          <w:szCs w:val="26"/>
-        </w:rPr>
-        <w:t>данные, вес ребра должен быть положительным раци</w:t>
-      </w:r>
-      <w:r>
-        <w:rPr>
-          <w:rFonts w:ascii="Times New Roman" w:hAnsi="Times New Roman"/>
-          <w:sz w:val="26"/>
-          <w:szCs w:val="26"/>
-        </w:rPr>
-        <w:t>ональным числом. Повторите ввод</w:t>
-      </w:r>
-      <w:r>
-        <w:rPr>
-          <w:rFonts w:ascii="Times New Roman" w:hAnsi="Times New Roman"/>
-          <w:sz w:val="26"/>
-          <w:szCs w:val="26"/>
-        </w:rPr>
-        <w:t>»</w:t>
-      </w:r>
-    </w:p>
-    <w:p>
-      <w:pPr>
-        <w:pStyle w:val="a6"/>
-        <w:numPr>
-          <w:ilvl w:val="0"/>
-          <w:numId w:val="5"/>
-        </w:numPr>
-        <w:jc w:val="both"/>
-        <w:rPr>
-          <w:rFonts w:ascii="Times New Roman" w:hAnsi="Times New Roman"/>
-          <w:sz w:val="26"/>
-          <w:szCs w:val="26"/>
-        </w:rPr>
-      </w:pPr>
-      <w:r>
-        <w:rPr>
-          <w:rFonts w:ascii="Times New Roman" w:hAnsi="Times New Roman"/>
-          <w:sz w:val="26"/>
-          <w:szCs w:val="26"/>
-        </w:rPr>
-        <w:t>«Алгоритм в процессе выполнения» (всегда высвечивается, пока не дойдем до последнего шага алгоритма)</w:t>
-      </w:r>
-    </w:p>
-    <w:p>
-      <w:pPr>
-        <w:pStyle w:val="a6"/>
-        <w:numPr>
-          <w:ilvl w:val="0"/>
-          <w:numId w:val="5"/>
-        </w:numPr>
-        <w:jc w:val="both"/>
-        <w:rPr>
-          <w:rFonts w:ascii="Times New Roman" w:hAnsi="Times New Roman"/>
-          <w:sz w:val="26"/>
-          <w:szCs w:val="26"/>
-        </w:rPr>
-      </w:pPr>
-      <w:r>
-        <w:rPr>
-          <w:rFonts w:ascii="Times New Roman" w:hAnsi="Times New Roman"/>
-          <w:sz w:val="26"/>
-          <w:szCs w:val="26"/>
-        </w:rPr>
-        <w:t>«Алгоритм закончил свою работу.</w:t>
-      </w:r>
-      <w:r>
-        <w:rPr>
-          <w:rFonts w:ascii="Times New Roman" w:hAnsi="Times New Roman"/>
-          <w:sz w:val="26"/>
-          <w:szCs w:val="26"/>
-        </w:rPr>
-        <w:t xml:space="preserve"> Получено минимальное остовное дерево</w:t>
-      </w:r>
-      <w:r>
-        <w:rPr>
-          <w:rFonts w:ascii="Times New Roman" w:hAnsi="Times New Roman"/>
-          <w:sz w:val="26"/>
-          <w:szCs w:val="26"/>
-        </w:rPr>
-        <w:t>»</w:t>
+        <w:t>/выводится граф), подсказок пользователю, кнопок, с помощью которых пользователь сможет работать с графом, и строки ввода.</w:t>
       </w:r>
     </w:p>
     <w:p>
@@ -1656,15 +1613,7 @@
           <w:sz w:val="26"/>
           <w:szCs w:val="26"/>
         </w:rPr>
-        <w:t>Уд</w:t>
-      </w:r>
-      <w:r>
-        <w:rPr>
-          <w:rFonts w:ascii="Times New Roman" w:hAnsi="Times New Roman"/>
-          <w:sz w:val="26"/>
-          <w:szCs w:val="26"/>
-        </w:rPr>
-        <w:t>алить (полностью очищает граф)</w:t>
+        <w:t>Удалить (полностью очищает граф)</w:t>
       </w:r>
     </w:p>
     <w:p>
@@ -1823,15 +1772,7 @@
           <w:sz w:val="26"/>
           <w:szCs w:val="26"/>
         </w:rPr>
-        <w:t xml:space="preserve">Последнее </w:t>
-      </w:r>
-      <w:r>
-        <w:rPr>
-          <w:rFonts w:ascii="Times New Roman" w:hAnsi="Times New Roman"/>
-          <w:sz w:val="26"/>
-          <w:szCs w:val="26"/>
-        </w:rPr>
-        <w:t>добавленное ребро по алгоритму будет окрашиваться красным цветом, все остальные ребра будут черные.</w:t>
+        <w:t>Последнее добавленное ребро по алгоритму будет окрашиваться красным цветом, все остальные ребра будут черные.</w:t>
       </w:r>
     </w:p>
     <w:p>
@@ -1869,6 +1810,7 @@
           <w:sz w:val="26"/>
           <w:szCs w:val="26"/>
         </w:rPr>
+        <w:lastRenderedPageBreak/>
         <w:t xml:space="preserve">Забалуев </w:t>
       </w:r>
       <w:r>
@@ -1894,15 +1836,23 @@
           <w:sz w:val="26"/>
           <w:szCs w:val="26"/>
         </w:rPr>
-        <w:t xml:space="preserve"> и тестирование</w:t>
-      </w:r>
-      <w:r>
-        <w:rPr>
-          <w:rFonts w:ascii="Times New Roman" w:hAnsi="Times New Roman"/>
-          <w:sz w:val="26"/>
-          <w:szCs w:val="26"/>
-        </w:rPr>
-        <w:t xml:space="preserve">. </w:t>
+        <w:t xml:space="preserve">, </w:t>
+      </w:r>
+      <w:r>
+        <w:rPr>
+          <w:rFonts w:ascii="Times New Roman" w:hAnsi="Times New Roman"/>
+          <w:sz w:val="26"/>
+          <w:szCs w:val="26"/>
+        </w:rPr>
+        <w:t>разработка приемочных тестов</w:t>
+      </w:r>
+      <w:r>
+        <w:rPr>
+          <w:rFonts w:ascii="Times New Roman" w:hAnsi="Times New Roman"/>
+          <w:sz w:val="26"/>
+          <w:szCs w:val="26"/>
+        </w:rPr>
+        <w:t xml:space="preserve"> и тестирование. </w:t>
       </w:r>
     </w:p>
     <w:p>
@@ -1971,47 +1921,15 @@
           <w:sz w:val="26"/>
           <w:szCs w:val="26"/>
         </w:rPr>
-        <w:t xml:space="preserve"> </w:t>
-      </w:r>
-      <w:r>
-        <w:rPr>
-          <w:rFonts w:ascii="Times New Roman" w:hAnsi="Times New Roman"/>
-          <w:sz w:val="26"/>
-          <w:szCs w:val="26"/>
-        </w:rPr>
-        <w:t>во</w:t>
-      </w:r>
-      <w:r>
-        <w:rPr>
-          <w:rFonts w:ascii="Times New Roman" w:hAnsi="Times New Roman"/>
-          <w:sz w:val="26"/>
-          <w:szCs w:val="26"/>
-        </w:rPr>
-        <w:t>зможность ввода графа</w:t>
-      </w:r>
-      <w:r>
-        <w:rPr>
-          <w:rFonts w:ascii="Times New Roman" w:hAnsi="Times New Roman"/>
-          <w:sz w:val="26"/>
-          <w:szCs w:val="26"/>
-        </w:rPr>
-        <w:t>. Р</w:t>
-      </w:r>
-      <w:r>
-        <w:rPr>
-          <w:rFonts w:ascii="Times New Roman" w:hAnsi="Times New Roman"/>
-          <w:sz w:val="26"/>
-          <w:szCs w:val="26"/>
-        </w:rPr>
-        <w:t>азработка пояснительной записки</w:t>
-      </w:r>
-      <w:r>
-        <w:rPr>
-          <w:rFonts w:ascii="Times New Roman" w:hAnsi="Times New Roman"/>
-          <w:sz w:val="26"/>
-          <w:szCs w:val="26"/>
-        </w:rPr>
-        <w:t xml:space="preserve">. </w:t>
+        <w:t xml:space="preserve"> возможность ввода графа, р</w:t>
+      </w:r>
+      <w:r>
+        <w:rPr>
+          <w:rFonts w:ascii="Times New Roman" w:hAnsi="Times New Roman"/>
+          <w:sz w:val="26"/>
+          <w:szCs w:val="26"/>
+        </w:rPr>
+        <w:t xml:space="preserve">азработка пояснительной записки. </w:t>
       </w:r>
     </w:p>
     <w:p>
@@ -2089,39 +2007,15 @@
           <w:sz w:val="26"/>
           <w:szCs w:val="26"/>
         </w:rPr>
-        <w:t>сдача прототипа (</w:t>
-      </w:r>
-      <w:r>
-        <w:rPr>
-          <w:color w:val="000000"/>
-          <w:sz w:val="26"/>
-          <w:szCs w:val="26"/>
-        </w:rPr>
-        <w:t>демонстрация пользовательского интерфейса</w:t>
-      </w:r>
-      <w:r>
-        <w:rPr>
-          <w:color w:val="000000"/>
-          <w:sz w:val="26"/>
-          <w:szCs w:val="26"/>
-        </w:rPr>
-        <w:t xml:space="preserve"> без реализации алгоритма</w:t>
-      </w:r>
-      <w:r>
-        <w:rPr>
-          <w:color w:val="000000"/>
-          <w:sz w:val="26"/>
-          <w:szCs w:val="26"/>
-        </w:rPr>
-        <w:t xml:space="preserve">, </w:t>
-      </w:r>
-      <w:r>
-        <w:rPr>
-          <w:color w:val="000000"/>
-          <w:sz w:val="26"/>
-          <w:szCs w:val="26"/>
-        </w:rPr>
-        <w:t>возможность ввести граф</w:t>
+        <w:t>сдача прототипа (демонстрация пользовательского интерфейса без реализации алгоритма</w:t>
+      </w:r>
+      <w:r>
+        <w:rPr>
+          <w:color w:val="000000"/>
+          <w:sz w:val="26"/>
+          <w:szCs w:val="26"/>
+        </w:rPr>
+        <w:t>, возможность ввести граф</w:t>
       </w:r>
       <w:r>
         <w:rPr>
@@ -2157,23 +2051,7 @@
           <w:sz w:val="26"/>
           <w:szCs w:val="26"/>
         </w:rPr>
-        <w:t xml:space="preserve">сдача </w:t>
-      </w:r>
-      <w:r>
-        <w:rPr>
-          <w:color w:val="000000"/>
-          <w:sz w:val="26"/>
-          <w:szCs w:val="26"/>
-        </w:rPr>
-        <w:t>первой версии</w:t>
-      </w:r>
-      <w:r>
-        <w:rPr>
-          <w:color w:val="000000"/>
-          <w:sz w:val="26"/>
-          <w:szCs w:val="26"/>
-        </w:rPr>
-        <w:t xml:space="preserve"> (</w:t>
+        <w:t>сдача первой версии (</w:t>
       </w:r>
       <w:r>
         <w:rPr>
@@ -2189,7 +2067,23 @@
           <w:sz w:val="26"/>
           <w:szCs w:val="26"/>
         </w:rPr>
-        <w:t>);</w:t>
+        <w:t>)</w:t>
+      </w:r>
+      <w:r>
+        <w:rPr>
+          <w:color w:val="000000"/>
+          <w:sz w:val="26"/>
+          <w:szCs w:val="26"/>
+        </w:rPr>
+        <w:t>, проект пояснительной записки</w:t>
+      </w:r>
+      <w:r>
+        <w:rPr>
+          <w:color w:val="000000"/>
+          <w:sz w:val="26"/>
+          <w:szCs w:val="26"/>
+        </w:rPr>
+        <w:t>;</w:t>
       </w:r>
     </w:p>
     <w:p>
@@ -2217,29 +2111,26 @@
           <w:sz w:val="26"/>
           <w:szCs w:val="26"/>
         </w:rPr>
-        <w:t>сдача финальной версии</w:t>
-      </w:r>
-      <w:r>
-        <w:rPr>
-          <w:color w:val="000000"/>
-          <w:sz w:val="26"/>
-          <w:szCs w:val="26"/>
-        </w:rPr>
-        <w:t xml:space="preserve"> и отче</w:t>
-      </w:r>
-      <w:r>
-        <w:rPr>
-          <w:color w:val="000000"/>
-          <w:sz w:val="26"/>
-          <w:szCs w:val="26"/>
-        </w:rPr>
-        <w:t>та.</w:t>
-      </w:r>
-    </w:p>
-    <w:p>
-      <w:bookmarkStart w:id="0" w:name="_GoBack"/>
-      <w:bookmarkEnd w:id="0"/>
-    </w:p>
+        <w:t xml:space="preserve">сдача финальной версии и </w:t>
+      </w:r>
+      <w:r>
+        <w:rPr>
+          <w:color w:val="000000"/>
+          <w:sz w:val="26"/>
+          <w:szCs w:val="26"/>
+        </w:rPr>
+        <w:t>пояснительной записки</w:t>
+      </w:r>
+      <w:r>
+        <w:rPr>
+          <w:color w:val="000000"/>
+          <w:sz w:val="26"/>
+          <w:szCs w:val="26"/>
+        </w:rPr>
+        <w:t>.</w:t>
+      </w:r>
+    </w:p>
+    <w:p/>
     <w:sectPr>
       <w:pgSz w:w="11906" w:h="16838"/>
       <w:pgMar w:top="1134" w:right="850" w:bottom="1134" w:left="1701" w:header="708" w:footer="708" w:gutter="0"/>
@@ -2697,6 +2588,7 @@
   <w:style w:type="character" w:default="1" w:styleId="a0">
     <w:name w:val="Default Paragraph Font"/>
     <w:uiPriority w:val="1"/>
+    <w:semiHidden/>
     <w:unhideWhenUsed/>
   </w:style>
   <w:style w:type="table" w:default="1" w:styleId="a1">
@@ -2885,6 +2777,7 @@
   <w:style w:type="character" w:default="1" w:styleId="a0">
     <w:name w:val="Default Paragraph Font"/>
     <w:uiPriority w:val="1"/>
+    <w:semiHidden/>
     <w:unhideWhenUsed/>
   </w:style>
   <w:style w:type="table" w:default="1" w:styleId="a1">

</xml_diff>